<commit_message>
update for nat ecoevo
</commit_message>
<xml_diff>
--- a/cover_letter.docx
+++ b/cover_letter.docx
@@ -9,8 +9,6 @@
       <w:r>
         <w:t>Dear editor,</w:t>
       </w:r>
-      <w:bookmarkStart w:id="0" w:name="_GoBack"/>
-      <w:bookmarkEnd w:id="0"/>
     </w:p>
     <w:p>
       <w:pPr>
@@ -250,7 +248,7 @@
         <w:t xml:space="preserve">Nature </w:t>
       </w:r>
       <w:r>
-        <w:t>Microbiology</w:t>
+        <w:t>Ecology &amp; Evolution</w:t>
       </w:r>
       <w:r>
         <w:t>.</w:t>
@@ -386,6 +384,8 @@
       <w:r>
         <w:t>Sincerely,</w:t>
       </w:r>
+      <w:bookmarkStart w:id="0" w:name="_GoBack"/>
+      <w:bookmarkEnd w:id="0"/>
     </w:p>
     <w:p>
       <w:pPr>
@@ -801,15 +801,7 @@
         <w:sz w:val="16"/>
         <w:szCs w:val="16"/>
       </w:rPr>
-      <w:t>July 1</w:t>
-    </w:r>
-    <w:r>
-      <w:rPr>
-        <w:rFonts w:ascii="Times New Roman" w:hAnsi="Times New Roman" w:cs="Times New Roman"/>
-        <w:sz w:val="16"/>
-        <w:szCs w:val="16"/>
-      </w:rPr>
-      <w:t>9</w:t>
+      <w:t>August 3</w:t>
     </w:r>
     <w:r>
       <w:rPr>

</xml_diff>

<commit_message>
final touches before elife submission
</commit_message>
<xml_diff>
--- a/cover_letter.docx
+++ b/cover_letter.docx
@@ -157,16 +157,10 @@
         <w:t xml:space="preserve">using experiments with </w:t>
       </w:r>
       <w:r>
-        <w:t>bacteria and</w:t>
-      </w:r>
-      <w:r>
-        <w:t xml:space="preserve"> implemented </w:t>
-      </w:r>
-      <w:r>
-        <w:t>it</w:t>
-      </w:r>
-      <w:r>
-        <w:t xml:space="preserve"> in an open-source software package.</w:t>
+        <w:t>bacteria</w:t>
+      </w:r>
+      <w:r>
+        <w:t>.</w:t>
       </w:r>
     </w:p>
     <w:p>
@@ -231,7 +225,15 @@
         <w:t xml:space="preserve"> approach to fitness estimation compared to existing approaches that utilize growth curve data.</w:t>
       </w:r>
       <w:r>
-        <w:t xml:space="preserve"> We implemented our approach in an open-source software written in Python, so that it can be used and extended by the microbiology community.</w:t>
+        <w:t xml:space="preserve"> We implemented our approach in an open-sourc</w:t>
+      </w:r>
+      <w:r>
+        <w:t>e software written in Python</w:t>
+      </w:r>
+      <w:bookmarkStart w:id="0" w:name="_GoBack"/>
+      <w:bookmarkEnd w:id="0"/>
+      <w:r>
+        <w:t xml:space="preserve"> so that it can be used and extended by the microbiology community.</w:t>
       </w:r>
     </w:p>
     <w:p>
@@ -301,8 +303,6 @@
       <w:r>
         <w:t xml:space="preserve">Faculty of Life Sciences, </w:t>
       </w:r>
-      <w:bookmarkStart w:id="0" w:name="_GoBack"/>
-      <w:bookmarkEnd w:id="0"/>
     </w:p>
     <w:p>
       <w:pPr>

</xml_diff>

<commit_message>
submitted to ISME journal
</commit_message>
<xml_diff>
--- a/cover_letter.docx
+++ b/cover_letter.docx
@@ -9,6 +9,8 @@
       <w:r>
         <w:t>Dear editor,</w:t>
       </w:r>
+      <w:bookmarkStart w:id="0" w:name="_GoBack"/>
+      <w:bookmarkEnd w:id="0"/>
     </w:p>
     <w:p>
       <w:pPr>
@@ -230,8 +232,6 @@
       <w:r>
         <w:t>e software written in Python</w:t>
       </w:r>
-      <w:bookmarkStart w:id="0" w:name="_GoBack"/>
-      <w:bookmarkEnd w:id="0"/>
       <w:r>
         <w:t xml:space="preserve"> so that it can be used and extended by the microbiology community.</w:t>
       </w:r>
@@ -246,11 +246,12 @@
       <w:r>
         <w:t xml:space="preserve">in </w:t>
       </w:r>
-      <w:proofErr w:type="spellStart"/>
-      <w:r>
-        <w:t>eLife</w:t>
-      </w:r>
-      <w:proofErr w:type="spellEnd"/>
+      <w:r>
+        <w:t>t</w:t>
+      </w:r>
+      <w:r>
+        <w:t>he ISME Journal</w:t>
+      </w:r>
       <w:r>
         <w:t>.</w:t>
       </w:r>
@@ -806,7 +807,23 @@
         <w:sz w:val="16"/>
         <w:szCs w:val="16"/>
       </w:rPr>
-      <w:t>November 22, 2017</w:t>
+      <w:t>November 2</w:t>
+    </w:r>
+    <w:r>
+      <w:rPr>
+        <w:rFonts w:ascii="Times New Roman" w:hAnsi="Times New Roman" w:cs="Times New Roman"/>
+        <w:sz w:val="16"/>
+        <w:szCs w:val="16"/>
+      </w:rPr>
+      <w:t>3</w:t>
+    </w:r>
+    <w:r>
+      <w:rPr>
+        <w:rFonts w:ascii="Times New Roman" w:hAnsi="Times New Roman" w:cs="Times New Roman"/>
+        <w:sz w:val="16"/>
+        <w:szCs w:val="16"/>
+      </w:rPr>
+      <w:t>, 2017</w:t>
     </w:r>
   </w:p>
 </w:hdr>

</xml_diff>